<commit_message>
fw bin info added
Added download instructions for the firmware binary along with binary url
</commit_message>
<xml_diff>
--- a/bin_Firmware/Study_Watch_Firmware_Upgrade_using_Android_App.docx
+++ b/bin_Firmware/Study_Watch_Firmware_Upgrade_using_Android_App.docx
@@ -51,17 +51,94 @@
     </w:p>
     <w:p>
       <w:pPr>
+        <w:pStyle w:val="NormalWeb"/>
+        <w:spacing w:before="0" w:beforeAutospacing="0" w:after="0" w:afterAutospacing="0"/>
+        <w:rPr>
+          <w:rFonts w:ascii="Segoe UI" w:hAnsi="Segoe UI" w:cs="Segoe UI"/>
+          <w:color w:val="172B4D"/>
+          <w:sz w:val="21"/>
+          <w:szCs w:val="21"/>
+        </w:rPr>
+      </w:pPr>
+    </w:p>
+    <w:p>
+      <w:pPr>
         <w:pStyle w:val="Heading2"/>
       </w:pPr>
+      <w:r>
+        <w:t xml:space="preserve">Firmware </w:t>
+      </w:r>
+      <w:r>
+        <w:t>Binary Download (ADI_project.zip)</w:t>
+      </w:r>
+    </w:p>
+    <w:p>
+      <w:pPr>
+        <w:jc w:val="both"/>
+        <w:rPr>
+          <w:rFonts w:eastAsia="PMingLiU" w:cstheme="minorHAnsi"/>
+          <w:lang w:eastAsia="zh-TW"/>
+        </w:rPr>
+      </w:pPr>
+      <w:r>
+        <w:rPr>
+          <w:rFonts w:eastAsia="PMingLiU" w:cstheme="minorHAnsi"/>
+          <w:lang w:eastAsia="zh-TW"/>
+        </w:rPr>
+        <w:t>Download the Firmware Binary (</w:t>
+      </w:r>
+      <w:r>
+        <w:rPr>
+          <w:rFonts w:eastAsia="PMingLiU" w:cstheme="minorHAnsi"/>
+          <w:b/>
+          <w:bCs/>
+          <w:lang w:eastAsia="zh-TW"/>
+        </w:rPr>
+        <w:t>ADI_project.zip</w:t>
+      </w:r>
+      <w:r>
+        <w:rPr>
+          <w:rFonts w:eastAsia="PMingLiU" w:cstheme="minorHAnsi"/>
+          <w:lang w:eastAsia="zh-TW"/>
+        </w:rPr>
+        <w:t>) from the below link and proceed to the next step.</w:t>
+      </w:r>
+    </w:p>
+    <w:p>
+      <w:pPr>
+        <w:autoSpaceDE w:val="0"/>
+        <w:autoSpaceDN w:val="0"/>
+        <w:rPr>
+          <w:sz w:val="18"/>
+          <w:szCs w:val="18"/>
+        </w:rPr>
+      </w:pPr>
+      <w:hyperlink r:id="rId6" w:history="1">
+        <w:r>
+          <w:rPr>
+            <w:rStyle w:val="Hyperlink"/>
+            <w:sz w:val="18"/>
+            <w:szCs w:val="18"/>
+          </w:rPr>
+          <w:t>https://github.com/analogdevicesinc/study-watch-sdk/blob/main/bin_Firmware/ADI_project.zip</w:t>
+        </w:r>
+      </w:hyperlink>
     </w:p>
     <w:p>
       <w:pPr>
         <w:pStyle w:val="Heading2"/>
       </w:pPr>
+    </w:p>
+    <w:p>
+      <w:pPr>
+        <w:pStyle w:val="Heading2"/>
+      </w:pPr>
       <w:r>
         <w:t>Firmware Upgrade with BLE Transport</w:t>
       </w:r>
+      <w:bookmarkStart w:id="2" w:name="_GoBack"/>
       <w:bookmarkEnd w:id="1"/>
+      <w:bookmarkEnd w:id="2"/>
     </w:p>
     <w:p>
       <w:pPr>
@@ -202,7 +279,7 @@
                     <pic:cNvPicPr/>
                   </pic:nvPicPr>
                   <pic:blipFill>
-                    <a:blip r:embed="rId6">
+                    <a:blip r:embed="rId7">
                       <a:extLst>
                         <a:ext uri="{28A0092B-C50C-407E-A947-70E740481C1C}">
                           <a14:useLocalDpi xmlns:a14="http://schemas.microsoft.com/office/drawing/2010/main" val="0"/>
@@ -234,19 +311,32 @@
         <w:pStyle w:val="Caption"/>
         <w:jc w:val="center"/>
       </w:pPr>
-      <w:bookmarkStart w:id="2" w:name="_Ref54964682"/>
+      <w:bookmarkStart w:id="3" w:name="_Ref54964682"/>
       <w:r>
         <w:t xml:space="preserve">Figure </w:t>
       </w:r>
-      <w:fldSimple w:instr=" SEQ Figure \* ARABIC ">
-        <w:r>
-          <w:rPr>
-            <w:noProof/>
-          </w:rPr>
-          <w:t>1</w:t>
-        </w:r>
-      </w:fldSimple>
-      <w:bookmarkEnd w:id="2"/>
+      <w:r>
+        <w:fldChar w:fldCharType="begin"/>
+      </w:r>
+      <w:r>
+        <w:instrText xml:space="preserve"> SEQ Figure \* ARABIC </w:instrText>
+      </w:r>
+      <w:r>
+        <w:fldChar w:fldCharType="separate"/>
+      </w:r>
+      <w:r>
+        <w:rPr>
+          <w:noProof/>
+        </w:rPr>
+        <w:t>1</w:t>
+      </w:r>
+      <w:r>
+        <w:rPr>
+          <w:noProof/>
+        </w:rPr>
+        <w:fldChar w:fldCharType="end"/>
+      </w:r>
+      <w:bookmarkEnd w:id="3"/>
       <w:r>
         <w:t xml:space="preserve"> </w:t>
       </w:r>
@@ -335,8 +425,6 @@
         </w:rPr>
         <w:t xml:space="preserve">in package </w:t>
       </w:r>
-      <w:bookmarkStart w:id="3" w:name="_GoBack"/>
-      <w:bookmarkEnd w:id="3"/>
       <w:r>
         <w:rPr>
           <w:rFonts w:eastAsia="PMingLiU" w:cstheme="minorHAnsi"/>
@@ -363,7 +451,23 @@
           <w:rFonts w:eastAsia="PMingLiU" w:cstheme="minorHAnsi"/>
           <w:lang w:eastAsia="zh-TW"/>
         </w:rPr>
-        <w:t xml:space="preserve"> and open the “nRF connect”</w:t>
+        <w:t xml:space="preserve"> and open the “</w:t>
+      </w:r>
+      <w:proofErr w:type="spellStart"/>
+      <w:r>
+        <w:rPr>
+          <w:rFonts w:eastAsia="PMingLiU" w:cstheme="minorHAnsi"/>
+          <w:lang w:eastAsia="zh-TW"/>
+        </w:rPr>
+        <w:t>nRF</w:t>
+      </w:r>
+      <w:proofErr w:type="spellEnd"/>
+      <w:r>
+        <w:rPr>
+          <w:rFonts w:eastAsia="PMingLiU" w:cstheme="minorHAnsi"/>
+          <w:lang w:eastAsia="zh-TW"/>
+        </w:rPr>
+        <w:t xml:space="preserve"> connect”</w:t>
       </w:r>
       <w:r>
         <w:rPr>
@@ -408,7 +512,7 @@
         </w:rPr>
         <w:t xml:space="preserve"> </w:t>
       </w:r>
-      <w:hyperlink r:id="rId7" w:history="1">
+      <w:hyperlink r:id="rId8" w:history="1">
         <w:r>
           <w:rPr>
             <w:rStyle w:val="Hyperlink"/>
@@ -429,12 +533,21 @@
         </w:rPr>
         <w:t xml:space="preserve">  </w:t>
       </w:r>
-      <w:r>
-        <w:rPr>
-          <w:rFonts w:eastAsia="PMingLiU" w:cstheme="minorHAnsi"/>
-          <w:lang w:eastAsia="zh-TW"/>
-        </w:rPr>
-        <w:t>to find out how to install the APP)</w:t>
+      <w:proofErr w:type="spellStart"/>
+      <w:r>
+        <w:rPr>
+          <w:rFonts w:eastAsia="PMingLiU" w:cstheme="minorHAnsi"/>
+          <w:lang w:eastAsia="zh-TW"/>
+        </w:rPr>
+        <w:t>to</w:t>
+      </w:r>
+      <w:proofErr w:type="spellEnd"/>
+      <w:r>
+        <w:rPr>
+          <w:rFonts w:eastAsia="PMingLiU" w:cstheme="minorHAnsi"/>
+          <w:lang w:eastAsia="zh-TW"/>
+        </w:rPr>
+        <w:t xml:space="preserve"> find out how to install the APP)</w:t>
       </w:r>
     </w:p>
     <w:p>
@@ -467,7 +580,39 @@
           <w:rFonts w:eastAsia="PMingLiU" w:cstheme="minorHAnsi"/>
           <w:lang w:eastAsia="zh-TW"/>
         </w:rPr>
-        <w:t>Scan for the BLE advertisement from the nRF Connect APP. When the APP finds the ADI_dfu, select the CONNECT button to establish the connection</w:t>
+        <w:t xml:space="preserve">Scan for the BLE advertisement from the </w:t>
+      </w:r>
+      <w:proofErr w:type="spellStart"/>
+      <w:r>
+        <w:rPr>
+          <w:rFonts w:eastAsia="PMingLiU" w:cstheme="minorHAnsi"/>
+          <w:lang w:eastAsia="zh-TW"/>
+        </w:rPr>
+        <w:t>nRF</w:t>
+      </w:r>
+      <w:proofErr w:type="spellEnd"/>
+      <w:r>
+        <w:rPr>
+          <w:rFonts w:eastAsia="PMingLiU" w:cstheme="minorHAnsi"/>
+          <w:lang w:eastAsia="zh-TW"/>
+        </w:rPr>
+        <w:t xml:space="preserve"> Connect APP. When the APP finds the </w:t>
+      </w:r>
+      <w:proofErr w:type="spellStart"/>
+      <w:r>
+        <w:rPr>
+          <w:rFonts w:eastAsia="PMingLiU" w:cstheme="minorHAnsi"/>
+          <w:lang w:eastAsia="zh-TW"/>
+        </w:rPr>
+        <w:t>ADI_dfu</w:t>
+      </w:r>
+      <w:proofErr w:type="spellEnd"/>
+      <w:r>
+        <w:rPr>
+          <w:rFonts w:eastAsia="PMingLiU" w:cstheme="minorHAnsi"/>
+          <w:lang w:eastAsia="zh-TW"/>
+        </w:rPr>
+        <w:t>, select the CONNECT button to establish the connection</w:t>
       </w:r>
       <w:r>
         <w:rPr>
@@ -495,13 +640,13 @@
           <w:rFonts w:eastAsia="PMingLiU" w:cstheme="minorHAnsi"/>
           <w:lang w:eastAsia="zh-TW"/>
         </w:rPr>
-      </w:r>
-      <w:r>
-        <w:rPr>
-          <w:rFonts w:eastAsia="PMingLiU" w:cstheme="minorHAnsi"/>
-          <w:lang w:eastAsia="zh-TW"/>
-        </w:rPr>
         <w:instrText xml:space="preserve"> \* MERGEFORMAT </w:instrText>
+      </w:r>
+      <w:r>
+        <w:rPr>
+          <w:rFonts w:eastAsia="PMingLiU" w:cstheme="minorHAnsi"/>
+          <w:lang w:eastAsia="zh-TW"/>
+        </w:rPr>
       </w:r>
       <w:r>
         <w:rPr>
@@ -555,7 +700,7 @@
                     </pic:cNvPicPr>
                   </pic:nvPicPr>
                   <pic:blipFill>
-                    <a:blip r:embed="rId8" cstate="print">
+                    <a:blip r:embed="rId9" cstate="print">
                       <a:extLst>
                         <a:ext uri="{28A0092B-C50C-407E-A947-70E740481C1C}">
                           <a14:useLocalDpi xmlns:a14="http://schemas.microsoft.com/office/drawing/2010/main" val="0"/>
@@ -596,17 +741,46 @@
       <w:r>
         <w:t xml:space="preserve">Figure </w:t>
       </w:r>
-      <w:fldSimple w:instr=" SEQ Figure \* ARABIC ">
-        <w:r>
-          <w:rPr>
-            <w:noProof/>
-          </w:rPr>
-          <w:t>2</w:t>
-        </w:r>
-      </w:fldSimple>
+      <w:r>
+        <w:fldChar w:fldCharType="begin"/>
+      </w:r>
+      <w:r>
+        <w:instrText xml:space="preserve"> SEQ Figure \* ARABIC </w:instrText>
+      </w:r>
+      <w:r>
+        <w:fldChar w:fldCharType="separate"/>
+      </w:r>
+      <w:r>
+        <w:rPr>
+          <w:noProof/>
+        </w:rPr>
+        <w:t>2</w:t>
+      </w:r>
+      <w:r>
+        <w:rPr>
+          <w:noProof/>
+        </w:rPr>
+        <w:fldChar w:fldCharType="end"/>
+      </w:r>
       <w:bookmarkEnd w:id="4"/>
       <w:r>
-        <w:t xml:space="preserve"> nRF Connect app Scan Results showing "ADI_dfu" device name</w:t>
+        <w:t xml:space="preserve"> </w:t>
+      </w:r>
+      <w:proofErr w:type="spellStart"/>
+      <w:r>
+        <w:t>nRF</w:t>
+      </w:r>
+      <w:proofErr w:type="spellEnd"/>
+      <w:r>
+        <w:t xml:space="preserve"> Connect app Scan Results showing "</w:t>
+      </w:r>
+      <w:proofErr w:type="spellStart"/>
+      <w:r>
+        <w:t>ADI_dfu</w:t>
+      </w:r>
+      <w:proofErr w:type="spellEnd"/>
+      <w:r>
+        <w:t>" device name</w:t>
       </w:r>
     </w:p>
     <w:p>
@@ -705,7 +879,7 @@
                     </pic:cNvPicPr>
                   </pic:nvPicPr>
                   <pic:blipFill>
-                    <a:blip r:embed="rId9" cstate="print">
+                    <a:blip r:embed="rId10" cstate="print">
                       <a:extLst>
                         <a:ext uri="{28A0092B-C50C-407E-A947-70E740481C1C}">
                           <a14:useLocalDpi xmlns:a14="http://schemas.microsoft.com/office/drawing/2010/main" val="0"/>
@@ -749,17 +923,38 @@
       <w:r>
         <w:t xml:space="preserve">Figure </w:t>
       </w:r>
-      <w:fldSimple w:instr=" SEQ Figure \* ARABIC ">
-        <w:r>
-          <w:rPr>
-            <w:noProof/>
-          </w:rPr>
-          <w:t>3</w:t>
-        </w:r>
-      </w:fldSimple>
+      <w:r>
+        <w:fldChar w:fldCharType="begin"/>
+      </w:r>
+      <w:r>
+        <w:instrText xml:space="preserve"> SEQ Figure \* ARABIC </w:instrText>
+      </w:r>
+      <w:r>
+        <w:fldChar w:fldCharType="separate"/>
+      </w:r>
+      <w:r>
+        <w:rPr>
+          <w:noProof/>
+        </w:rPr>
+        <w:t>3</w:t>
+      </w:r>
+      <w:r>
+        <w:rPr>
+          <w:noProof/>
+        </w:rPr>
+        <w:fldChar w:fldCharType="end"/>
+      </w:r>
       <w:bookmarkEnd w:id="5"/>
       <w:r>
-        <w:t xml:space="preserve"> nRF Connect app</w:t>
+        <w:t xml:space="preserve"> </w:t>
+      </w:r>
+      <w:proofErr w:type="spellStart"/>
+      <w:r>
+        <w:t>nRF</w:t>
+      </w:r>
+      <w:proofErr w:type="spellEnd"/>
+      <w:r>
+        <w:t xml:space="preserve"> Connect app</w:t>
       </w:r>
       <w:r>
         <w:rPr>
@@ -845,7 +1040,7 @@
                     </pic:cNvPicPr>
                   </pic:nvPicPr>
                   <pic:blipFill>
-                    <a:blip r:embed="rId10"/>
+                    <a:blip r:embed="rId11"/>
                     <a:stretch>
                       <a:fillRect/>
                     </a:stretch>
@@ -877,16 +1072,37 @@
       <w:r>
         <w:t xml:space="preserve">Figure </w:t>
       </w:r>
-      <w:fldSimple w:instr=" SEQ Figure \* ARABIC ">
-        <w:r>
-          <w:rPr>
-            <w:noProof/>
-          </w:rPr>
-          <w:t>4</w:t>
-        </w:r>
-      </w:fldSimple>
-      <w:r>
-        <w:t xml:space="preserve"> nRF Connect Upgrade zip package selection</w:t>
+      <w:r>
+        <w:fldChar w:fldCharType="begin"/>
+      </w:r>
+      <w:r>
+        <w:instrText xml:space="preserve"> SEQ Figure \* ARABIC </w:instrText>
+      </w:r>
+      <w:r>
+        <w:fldChar w:fldCharType="separate"/>
+      </w:r>
+      <w:r>
+        <w:rPr>
+          <w:noProof/>
+        </w:rPr>
+        <w:t>4</w:t>
+      </w:r>
+      <w:r>
+        <w:rPr>
+          <w:noProof/>
+        </w:rPr>
+        <w:fldChar w:fldCharType="end"/>
+      </w:r>
+      <w:r>
+        <w:t xml:space="preserve"> </w:t>
+      </w:r>
+      <w:proofErr w:type="spellStart"/>
+      <w:r>
+        <w:t>nRF</w:t>
+      </w:r>
+      <w:proofErr w:type="spellEnd"/>
+      <w:r>
+        <w:t xml:space="preserve"> Connect Upgrade zip package selection</w:t>
       </w:r>
     </w:p>
     <w:p>
@@ -946,7 +1162,7 @@
                     </pic:cNvPicPr>
                   </pic:nvPicPr>
                   <pic:blipFill rotWithShape="1">
-                    <a:blip r:embed="rId11" cstate="print">
+                    <a:blip r:embed="rId12" cstate="print">
                       <a:extLst>
                         <a:ext uri="{28A0092B-C50C-407E-A947-70E740481C1C}">
                           <a14:useLocalDpi xmlns:a14="http://schemas.microsoft.com/office/drawing/2010/main" val="0"/>
@@ -1002,7 +1218,7 @@
                     </pic:cNvPicPr>
                   </pic:nvPicPr>
                   <pic:blipFill rotWithShape="1">
-                    <a:blip r:embed="rId12" cstate="print">
+                    <a:blip r:embed="rId13" cstate="print">
                       <a:extLst>
                         <a:ext uri="{28A0092B-C50C-407E-A947-70E740481C1C}">
                           <a14:useLocalDpi xmlns:a14="http://schemas.microsoft.com/office/drawing/2010/main" val="0"/>
@@ -1056,19 +1272,40 @@
       <w:r>
         <w:t xml:space="preserve">Figure </w:t>
       </w:r>
-      <w:fldSimple w:instr=" SEQ Figure \* ARABIC ">
-        <w:r>
-          <w:rPr>
-            <w:noProof/>
-          </w:rPr>
-          <w:t>5</w:t>
-        </w:r>
-      </w:fldSimple>
+      <w:r>
+        <w:fldChar w:fldCharType="begin"/>
+      </w:r>
+      <w:r>
+        <w:instrText xml:space="preserve"> SEQ Figure \* ARABI</w:instrText>
+      </w:r>
+      <w:r>
+        <w:instrText xml:space="preserve">C </w:instrText>
+      </w:r>
+      <w:r>
+        <w:fldChar w:fldCharType="separate"/>
+      </w:r>
+      <w:r>
+        <w:rPr>
+          <w:noProof/>
+        </w:rPr>
+        <w:t>5</w:t>
+      </w:r>
+      <w:r>
+        <w:rPr>
+          <w:noProof/>
+        </w:rPr>
+        <w:fldChar w:fldCharType="end"/>
+      </w:r>
       <w:r>
         <w:t xml:space="preserve"> </w:t>
       </w:r>
-      <w:r>
-        <w:t xml:space="preserve">nRF Connect </w:t>
+      <w:proofErr w:type="spellStart"/>
+      <w:r>
+        <w:t>nRF</w:t>
+      </w:r>
+      <w:proofErr w:type="spellEnd"/>
+      <w:r>
+        <w:t xml:space="preserve"> Connect </w:t>
       </w:r>
       <w:r>
         <w:t>package upgrade status graph</w:t>
@@ -1142,7 +1379,7 @@
                     </pic:cNvPicPr>
                   </pic:nvPicPr>
                   <pic:blipFill>
-                    <a:blip r:embed="rId13" cstate="print">
+                    <a:blip r:embed="rId14" cstate="print">
                       <a:extLst>
                         <a:ext uri="{28A0092B-C50C-407E-A947-70E740481C1C}">
                           <a14:useLocalDpi xmlns:a14="http://schemas.microsoft.com/office/drawing/2010/main" val="0"/>
@@ -1185,16 +1422,37 @@
       <w:r>
         <w:t xml:space="preserve">Figure </w:t>
       </w:r>
-      <w:fldSimple w:instr=" SEQ Figure \* ARABIC ">
-        <w:r>
-          <w:rPr>
-            <w:noProof/>
-          </w:rPr>
-          <w:t>6</w:t>
-        </w:r>
-      </w:fldSimple>
-      <w:r>
-        <w:t xml:space="preserve"> nRF Connect app, after upgrade is completed</w:t>
+      <w:r>
+        <w:fldChar w:fldCharType="begin"/>
+      </w:r>
+      <w:r>
+        <w:instrText xml:space="preserve"> SEQ Figure \* ARABIC </w:instrText>
+      </w:r>
+      <w:r>
+        <w:fldChar w:fldCharType="separate"/>
+      </w:r>
+      <w:r>
+        <w:rPr>
+          <w:noProof/>
+        </w:rPr>
+        <w:t>6</w:t>
+      </w:r>
+      <w:r>
+        <w:rPr>
+          <w:noProof/>
+        </w:rPr>
+        <w:fldChar w:fldCharType="end"/>
+      </w:r>
+      <w:r>
+        <w:t xml:space="preserve"> </w:t>
+      </w:r>
+      <w:proofErr w:type="spellStart"/>
+      <w:r>
+        <w:t>nRF</w:t>
+      </w:r>
+      <w:proofErr w:type="spellEnd"/>
+      <w:r>
+        <w:t xml:space="preserve"> Connect app, after upgrade is completed</w:t>
       </w:r>
     </w:p>
     <w:p>
@@ -2242,7 +2500,7 @@
 </file>
 
 <file path=customXml/itemProps1.xml><?xml version="1.0" encoding="utf-8"?>
-<ds:datastoreItem xmlns:ds="http://schemas.openxmlformats.org/officeDocument/2006/customXml" ds:itemID="{FBD07A1B-3DE4-44B1-B477-57EE80C05247}">
+<ds:datastoreItem xmlns:ds="http://schemas.openxmlformats.org/officeDocument/2006/customXml" ds:itemID="{CA58782F-93AE-4867-AB27-60527FDF6C11}">
   <ds:schemaRefs>
     <ds:schemaRef ds:uri="http://schemas.openxmlformats.org/officeDocument/2006/bibliography"/>
   </ds:schemaRefs>

</xml_diff>